<commit_message>
Adicionei a pasta InterativeDocs, que consta imagens com requisições em algumas rotas da aplicação
</commit_message>
<xml_diff>
--- a/PT/Relatorio.docx
+++ b/PT/Relatorio.docx
@@ -398,21 +398,21 @@
     </w:p>
     <w:p>
       <w:pPr>
-        <w:spacing w:before="0" w:line="360" w:lineRule="auto"/>
-        <w:ind w:left="4248"/>
-        <w:rPr>
-          <w:szCs w:val="24"/>
-        </w:rPr>
-      </w:pPr>
-    </w:p>
-    <w:p>
-      <w:pPr>
         <w:spacing w:before="0" w:after="0" w:line="360" w:lineRule="auto"/>
         <w:ind w:left="4082"/>
         <w:rPr>
           <w:szCs w:val="24"/>
         </w:rPr>
       </w:pPr>
+    </w:p>
+    <w:p>
+      <w:pPr>
+        <w:spacing w:before="0" w:after="0" w:line="360" w:lineRule="auto"/>
+        <w:ind w:left="4082"/>
+        <w:rPr>
+          <w:szCs w:val="24"/>
+        </w:rPr>
+      </w:pPr>
       <w:r>
         <w:rPr>
           <w:szCs w:val="24"/>
@@ -498,6 +498,7 @@
           <w:noProof/>
           <w:szCs w:val="24"/>
         </w:rPr>
+        <w:lastRenderedPageBreak/>
         <w:drawing>
           <wp:anchor distT="89535" distB="89535" distL="89535" distR="89535" simplePos="0" relativeHeight="251661312" behindDoc="1" locked="0" layoutInCell="0" hidden="0" allowOverlap="1" wp14:anchorId="554EB809" wp14:editId="47F7167F">
             <wp:simplePos x="0" y="0"/>
@@ -9796,7 +9797,7 @@
         <w:rPr>
           <w:szCs w:val="24"/>
         </w:rPr>
-        <w:t xml:space="preserve"> em depósitos </w:t>
+        <w:t xml:space="preserve"> </w:t>
       </w:r>
       <w:r>
         <w:rPr>
@@ -9907,7 +9908,10 @@
         <w:spacing w:before="0" w:after="0" w:line="360" w:lineRule="auto"/>
       </w:pPr>
       <w:r>
-        <w:t>A aplicação baseando-se na sua geolocalização actual</w:t>
+        <w:t>A aplicação baseando-se na</w:t>
+      </w:r>
+      <w:r>
+        <w:t xml:space="preserve"> geolocalização actual</w:t>
       </w:r>
       <w:r>
         <w:t xml:space="preserve"> fornecer</w:t>
@@ -10243,8 +10247,6 @@
         </w:rPr>
         <w:t>aplicação</w:t>
       </w:r>
-      <w:bookmarkStart w:id="15" w:name="_GoBack"/>
-      <w:bookmarkEnd w:id="15"/>
       <w:r>
         <w:rPr>
           <w:szCs w:val="24"/>
@@ -10444,7 +10446,7 @@
           <w:szCs w:val="24"/>
         </w:rPr>
       </w:pPr>
-      <w:bookmarkStart w:id="16" w:name="_Toc188805781"/>
+      <w:bookmarkStart w:id="15" w:name="_Toc188805781"/>
       <w:r>
         <w:rPr>
           <w:sz w:val="24"/>
@@ -10466,7 +10468,7 @@
         </w:rPr>
         <w:t>FUNDAMENTAÇÃO TEÓRICA</w:t>
       </w:r>
-      <w:bookmarkEnd w:id="16"/>
+      <w:bookmarkEnd w:id="15"/>
     </w:p>
     <w:p>
       <w:pPr>
@@ -10645,7 +10647,7 @@
           <w:szCs w:val="24"/>
         </w:rPr>
       </w:pPr>
-      <w:bookmarkStart w:id="17" w:name="_Toc188805782"/>
+      <w:bookmarkStart w:id="16" w:name="_Toc188805782"/>
       <w:r>
         <w:rPr>
           <w:rFonts w:ascii="Times New Roman" w:hAnsi="Times New Roman" w:cs="Times New Roman"/>
@@ -10666,7 +10668,7 @@
         </w:rPr>
         <w:t>Aplicação web</w:t>
       </w:r>
-      <w:bookmarkEnd w:id="17"/>
+      <w:bookmarkEnd w:id="16"/>
     </w:p>
     <w:p>
       <w:pPr>
@@ -10719,7 +10721,7 @@
           <w:szCs w:val="24"/>
         </w:rPr>
       </w:pPr>
-      <w:bookmarkStart w:id="18" w:name="_Toc188805783"/>
+      <w:bookmarkStart w:id="17" w:name="_Toc188805783"/>
       <w:r>
         <w:rPr>
           <w:rFonts w:ascii="Times New Roman" w:hAnsi="Times New Roman" w:cs="Times New Roman"/>
@@ -10730,7 +10732,7 @@
         </w:rPr>
         <w:t>1.2. Linguagem de Programação</w:t>
       </w:r>
-      <w:bookmarkEnd w:id="18"/>
+      <w:bookmarkEnd w:id="17"/>
     </w:p>
     <w:p>
       <w:pPr>
@@ -10834,7 +10836,7 @@
           <w:color w:val="000000" w:themeColor="text1"/>
         </w:rPr>
       </w:pPr>
-      <w:bookmarkStart w:id="19" w:name="_Toc188805784"/>
+      <w:bookmarkStart w:id="18" w:name="_Toc188805784"/>
       <w:r>
         <w:rPr>
           <w:rFonts w:ascii="Times New Roman" w:hAnsi="Times New Roman" w:cs="Times New Roman"/>
@@ -10843,7 +10845,7 @@
         </w:rPr>
         <w:t>1.2.1. Lado do Cliente</w:t>
       </w:r>
-      <w:bookmarkEnd w:id="19"/>
+      <w:bookmarkEnd w:id="18"/>
     </w:p>
     <w:p>
       <w:pPr>
@@ -10855,7 +10857,7 @@
           <w:color w:val="000000" w:themeColor="text1"/>
         </w:rPr>
       </w:pPr>
-      <w:bookmarkStart w:id="20" w:name="_Toc188805785"/>
+      <w:bookmarkStart w:id="19" w:name="_Toc188805785"/>
       <w:r>
         <w:rPr>
           <w:rFonts w:ascii="Times New Roman" w:hAnsi="Times New Roman" w:cs="Times New Roman"/>
@@ -10864,7 +10866,7 @@
         </w:rPr>
         <w:t>1.2.1.1. Javascritp</w:t>
       </w:r>
-      <w:bookmarkEnd w:id="20"/>
+      <w:bookmarkEnd w:id="19"/>
     </w:p>
     <w:p>
       <w:pPr>
@@ -10950,7 +10952,7 @@
           <w:color w:val="auto"/>
         </w:rPr>
       </w:pPr>
-      <w:bookmarkStart w:id="21" w:name="_Toc188805786"/>
+      <w:bookmarkStart w:id="20" w:name="_Toc188805786"/>
       <w:r>
         <w:rPr>
           <w:rFonts w:ascii="Times New Roman" w:hAnsi="Times New Roman" w:cs="Times New Roman"/>
@@ -10976,36 +10978,36 @@
         </w:rPr>
         <w:t>.2 TypeScript</w:t>
       </w:r>
+      <w:bookmarkEnd w:id="20"/>
+    </w:p>
+    <w:p>
+      <w:bookmarkStart w:id="21" w:name="_Toc186495022"/>
+      <w:bookmarkStart w:id="22" w:name="_Toc187052074"/>
+      <w:bookmarkStart w:id="23" w:name="_Toc187572281"/>
+      <w:r>
+        <w:t xml:space="preserve">TypeScript (abreviado como TS ) é uma linguagem de programação de alto nível, livre e de código aberto, desenvolvida pela Microsoft que adiciona tipagem estática com anotações de tipo opcionais ao JavaScript . Ele é projetado para o desenvolvimento de grandes aplicativos e </w:t>
+      </w:r>
+      <w:r>
+        <w:t>transpila para JavaScript.</w:t>
+      </w:r>
+      <w:r>
+        <w:t xml:space="preserve"> (</w:t>
+      </w:r>
+      <w:r>
+        <w:t>Wikip</w:t>
+      </w:r>
+      <w:r>
+        <w:t>édia, s.d</w:t>
+      </w:r>
+      <w:r>
+        <w:t>)</w:t>
+      </w:r>
+      <w:r>
+        <w:t>.</w:t>
+      </w:r>
       <w:bookmarkEnd w:id="21"/>
-    </w:p>
-    <w:p>
-      <w:bookmarkStart w:id="22" w:name="_Toc186495022"/>
-      <w:bookmarkStart w:id="23" w:name="_Toc187052074"/>
-      <w:bookmarkStart w:id="24" w:name="_Toc187572281"/>
-      <w:r>
-        <w:t xml:space="preserve">TypeScript (abreviado como TS ) é uma linguagem de programação de alto nível, livre e de código aberto, desenvolvida pela Microsoft que adiciona tipagem estática com anotações de tipo opcionais ao JavaScript . Ele é projetado para o desenvolvimento de grandes aplicativos e </w:t>
-      </w:r>
-      <w:r>
-        <w:t>transpila para JavaScript.</w:t>
-      </w:r>
-      <w:r>
-        <w:t xml:space="preserve"> (</w:t>
-      </w:r>
-      <w:r>
-        <w:t>Wikip</w:t>
-      </w:r>
-      <w:r>
-        <w:t>édia, s.d</w:t>
-      </w:r>
-      <w:r>
-        <w:t>)</w:t>
-      </w:r>
-      <w:r>
-        <w:t>.</w:t>
-      </w:r>
       <w:bookmarkEnd w:id="22"/>
       <w:bookmarkEnd w:id="23"/>
-      <w:bookmarkEnd w:id="24"/>
     </w:p>
     <w:p>
       <w:pPr>
@@ -11020,7 +11022,7 @@
           <w:color w:val="000000" w:themeColor="text1"/>
         </w:rPr>
       </w:pPr>
-      <w:bookmarkStart w:id="25" w:name="_Toc188805787"/>
+      <w:bookmarkStart w:id="24" w:name="_Toc188805787"/>
       <w:r>
         <w:rPr>
           <w:rFonts w:ascii="Times New Roman" w:hAnsi="Times New Roman" w:cs="Times New Roman"/>
@@ -11029,7 +11031,7 @@
         </w:rPr>
         <w:t>1.2.2. Lado do Servidor</w:t>
       </w:r>
-      <w:bookmarkEnd w:id="25"/>
+      <w:bookmarkEnd w:id="24"/>
       <w:r>
         <w:rPr>
           <w:rFonts w:ascii="Times New Roman" w:hAnsi="Times New Roman" w:cs="Times New Roman"/>
@@ -11095,7 +11097,7 @@
           <w:color w:val="000000" w:themeColor="text1"/>
         </w:rPr>
       </w:pPr>
-      <w:bookmarkStart w:id="26" w:name="_Toc188805788"/>
+      <w:bookmarkStart w:id="25" w:name="_Toc188805788"/>
       <w:r>
         <w:rPr>
           <w:rFonts w:ascii="Times New Roman" w:hAnsi="Times New Roman" w:cs="Times New Roman"/>
@@ -11104,7 +11106,7 @@
         </w:rPr>
         <w:t>1.2.2.1 Node.js</w:t>
       </w:r>
-      <w:bookmarkEnd w:id="26"/>
+      <w:bookmarkEnd w:id="25"/>
       <w:r>
         <w:rPr>
           <w:rFonts w:ascii="Times New Roman" w:hAnsi="Times New Roman" w:cs="Times New Roman"/>
@@ -11139,7 +11141,7 @@
         <w:spacing w:before="0" w:line="360" w:lineRule="auto"/>
         <w:jc w:val="center"/>
       </w:pPr>
-      <w:bookmarkStart w:id="27" w:name="_Toc188281382"/>
+      <w:bookmarkStart w:id="26" w:name="_Toc188281382"/>
       <w:r>
         <w:rPr>
           <w:b/>
@@ -11227,7 +11229,7 @@
         </w:rPr>
         <w:t>.</w:t>
       </w:r>
-      <w:bookmarkEnd w:id="27"/>
+      <w:bookmarkEnd w:id="26"/>
     </w:p>
     <w:p>
       <w:pPr>
@@ -11304,7 +11306,7 @@
           <w:szCs w:val="20"/>
         </w:rPr>
       </w:pPr>
-      <w:bookmarkStart w:id="28" w:name="_Toc185686865"/>
+      <w:bookmarkStart w:id="27" w:name="_Toc185686865"/>
       <w:r>
         <w:rPr>
           <w:b/>
@@ -11334,7 +11336,7 @@
         </w:rPr>
         <w:t xml:space="preserve"> </w:t>
       </w:r>
-      <w:bookmarkEnd w:id="28"/>
+      <w:bookmarkEnd w:id="27"/>
       <w:r>
         <w:rPr>
           <w:i w:val="0"/>
@@ -11371,7 +11373,7 @@
           <w:color w:val="000000" w:themeColor="text1"/>
         </w:rPr>
       </w:pPr>
-      <w:bookmarkStart w:id="29" w:name="_Toc188805789"/>
+      <w:bookmarkStart w:id="28" w:name="_Toc188805789"/>
       <w:r>
         <w:rPr>
           <w:rFonts w:ascii="Times New Roman" w:hAnsi="Times New Roman" w:cs="Times New Roman"/>
@@ -11397,7 +11399,7 @@
         </w:rPr>
         <w:t xml:space="preserve"> Linguagem SQL</w:t>
       </w:r>
-      <w:bookmarkEnd w:id="29"/>
+      <w:bookmarkEnd w:id="28"/>
     </w:p>
     <w:p>
       <w:pPr>
@@ -11477,7 +11479,7 @@
           <w:szCs w:val="24"/>
         </w:rPr>
       </w:pPr>
-      <w:bookmarkStart w:id="30" w:name="_Toc188805790"/>
+      <w:bookmarkStart w:id="29" w:name="_Toc188805790"/>
       <w:r>
         <w:rPr>
           <w:rFonts w:ascii="Times New Roman" w:hAnsi="Times New Roman" w:cs="Times New Roman"/>
@@ -11488,7 +11490,7 @@
         </w:rPr>
         <w:t>1.3. Base de Dados</w:t>
       </w:r>
-      <w:bookmarkEnd w:id="30"/>
+      <w:bookmarkEnd w:id="29"/>
       <w:r>
         <w:rPr>
           <w:rFonts w:ascii="Times New Roman" w:hAnsi="Times New Roman" w:cs="Times New Roman"/>
@@ -11537,7 +11539,7 @@
           <w:color w:val="000000" w:themeColor="text1"/>
         </w:rPr>
       </w:pPr>
-      <w:bookmarkStart w:id="31" w:name="_Toc188805791"/>
+      <w:bookmarkStart w:id="30" w:name="_Toc188805791"/>
       <w:r>
         <w:rPr>
           <w:rFonts w:ascii="Times New Roman" w:hAnsi="Times New Roman" w:cs="Times New Roman"/>
@@ -11546,7 +11548,7 @@
         </w:rPr>
         <w:t>1.3.1. SGBD (Sistema Gerenciador de Base de Dados)</w:t>
       </w:r>
-      <w:bookmarkEnd w:id="31"/>
+      <w:bookmarkEnd w:id="30"/>
       <w:r>
         <w:rPr>
           <w:rFonts w:ascii="Times New Roman" w:hAnsi="Times New Roman" w:cs="Times New Roman"/>
@@ -11610,7 +11612,7 @@
           <w:color w:val="000000" w:themeColor="text1"/>
         </w:rPr>
       </w:pPr>
-      <w:bookmarkStart w:id="32" w:name="_Toc188805792"/>
+      <w:bookmarkStart w:id="31" w:name="_Toc188805792"/>
       <w:r>
         <w:rPr>
           <w:rFonts w:ascii="Times New Roman" w:hAnsi="Times New Roman" w:cs="Times New Roman"/>
@@ -11619,7 +11621,7 @@
         </w:rPr>
         <w:t>1.3.1.1. MySql</w:t>
       </w:r>
-      <w:bookmarkEnd w:id="32"/>
+      <w:bookmarkEnd w:id="31"/>
       <w:r>
         <w:rPr>
           <w:rFonts w:ascii="Times New Roman" w:hAnsi="Times New Roman" w:cs="Times New Roman"/>
@@ -11735,7 +11737,7 @@
           <w:szCs w:val="24"/>
         </w:rPr>
       </w:pPr>
-      <w:bookmarkStart w:id="33" w:name="_Toc188805793"/>
+      <w:bookmarkStart w:id="32" w:name="_Toc188805793"/>
       <w:r>
         <w:rPr>
           <w:rFonts w:ascii="Times New Roman" w:hAnsi="Times New Roman" w:cs="Times New Roman"/>
@@ -11757,7 +11759,7 @@
         </w:rPr>
         <w:t>. MER (Modelo Entidade Relacionamento)</w:t>
       </w:r>
-      <w:bookmarkEnd w:id="33"/>
+      <w:bookmarkEnd w:id="32"/>
       <w:r>
         <w:rPr>
           <w:rFonts w:ascii="Times New Roman" w:hAnsi="Times New Roman" w:cs="Times New Roman"/>
@@ -11819,7 +11821,7 @@
           <w:szCs w:val="24"/>
         </w:rPr>
       </w:pPr>
-      <w:bookmarkStart w:id="34" w:name="_Toc188805794"/>
+      <w:bookmarkStart w:id="33" w:name="_Toc188805794"/>
       <w:r>
         <w:rPr>
           <w:rFonts w:ascii="Times New Roman" w:hAnsi="Times New Roman" w:cs="Times New Roman"/>
@@ -11840,7 +11842,7 @@
         </w:rPr>
         <w:t>.3. DER (Diagrama Entidade Relacionamento)</w:t>
       </w:r>
-      <w:bookmarkEnd w:id="34"/>
+      <w:bookmarkEnd w:id="33"/>
       <w:r>
         <w:rPr>
           <w:rFonts w:ascii="Times New Roman" w:hAnsi="Times New Roman" w:cs="Times New Roman"/>
@@ -11920,7 +11922,7 @@
           <w:szCs w:val="24"/>
         </w:rPr>
       </w:pPr>
-      <w:bookmarkStart w:id="35" w:name="_Toc188805795"/>
+      <w:bookmarkStart w:id="34" w:name="_Toc188805795"/>
       <w:r>
         <w:rPr>
           <w:rFonts w:ascii="Times New Roman" w:hAnsi="Times New Roman" w:cs="Times New Roman"/>
@@ -11931,7 +11933,7 @@
         </w:rPr>
         <w:t>1.4 API (application programming interface)</w:t>
       </w:r>
-      <w:bookmarkEnd w:id="35"/>
+      <w:bookmarkEnd w:id="34"/>
     </w:p>
     <w:p>
       <w:pPr>
@@ -11969,7 +11971,7 @@
           <w:color w:val="000000" w:themeColor="text1"/>
         </w:rPr>
       </w:pPr>
-      <w:bookmarkStart w:id="36" w:name="_Toc188805796"/>
+      <w:bookmarkStart w:id="35" w:name="_Toc188805796"/>
       <w:r>
         <w:rPr>
           <w:rFonts w:ascii="Times New Roman" w:hAnsi="Times New Roman" w:cs="Times New Roman"/>
@@ -11986,7 +11988,7 @@
         </w:rPr>
         <w:t xml:space="preserve"> API Rest</w:t>
       </w:r>
-      <w:bookmarkEnd w:id="36"/>
+      <w:bookmarkEnd w:id="35"/>
       <w:r>
         <w:rPr>
           <w:rFonts w:ascii="Times New Roman" w:hAnsi="Times New Roman" w:cs="Times New Roman"/>
@@ -12088,7 +12090,7 @@
           <w:szCs w:val="20"/>
         </w:rPr>
       </w:pPr>
-      <w:bookmarkStart w:id="37" w:name="_Toc188281383"/>
+      <w:bookmarkStart w:id="36" w:name="_Toc188281383"/>
       <w:r>
         <w:rPr>
           <w:b/>
@@ -12161,7 +12163,7 @@
         </w:rPr>
         <w:t>Arquitectura de uma API Rest</w:t>
       </w:r>
-      <w:bookmarkEnd w:id="37"/>
+      <w:bookmarkEnd w:id="36"/>
     </w:p>
     <w:p>
       <w:pPr>
@@ -12306,7 +12308,7 @@
           <w:color w:val="000000" w:themeColor="text1"/>
         </w:rPr>
       </w:pPr>
-      <w:bookmarkStart w:id="38" w:name="_Toc188805797"/>
+      <w:bookmarkStart w:id="37" w:name="_Toc188805797"/>
       <w:r>
         <w:rPr>
           <w:rFonts w:ascii="Times New Roman" w:hAnsi="Times New Roman" w:cs="Times New Roman"/>
@@ -12315,7 +12317,7 @@
         </w:rPr>
         <w:t>1.4.1.1 API de geolocalização</w:t>
       </w:r>
-      <w:bookmarkEnd w:id="38"/>
+      <w:bookmarkEnd w:id="37"/>
     </w:p>
     <w:p>
       <w:pPr>
@@ -12361,7 +12363,7 @@
           <w:szCs w:val="24"/>
         </w:rPr>
       </w:pPr>
-      <w:bookmarkStart w:id="39" w:name="_Toc188805798"/>
+      <w:bookmarkStart w:id="38" w:name="_Toc188805798"/>
       <w:r>
         <w:rPr>
           <w:rFonts w:ascii="Times New Roman" w:hAnsi="Times New Roman" w:cs="Times New Roman"/>
@@ -12382,7 +12384,7 @@
         </w:rPr>
         <w:t xml:space="preserve"> ORM</w:t>
       </w:r>
-      <w:bookmarkEnd w:id="39"/>
+      <w:bookmarkEnd w:id="38"/>
     </w:p>
     <w:p>
       <w:pPr>
@@ -12447,7 +12449,7 @@
           <w:szCs w:val="24"/>
         </w:rPr>
       </w:pPr>
-      <w:bookmarkStart w:id="40" w:name="_Toc188805799"/>
+      <w:bookmarkStart w:id="39" w:name="_Toc188805799"/>
       <w:r>
         <w:rPr>
           <w:rFonts w:ascii="Times New Roman" w:hAnsi="Times New Roman" w:cs="Times New Roman"/>
@@ -12468,7 +12470,7 @@
         </w:rPr>
         <w:t xml:space="preserve"> Arquitectura Client-Server</w:t>
       </w:r>
-      <w:bookmarkEnd w:id="40"/>
+      <w:bookmarkEnd w:id="39"/>
       <w:r>
         <w:rPr>
           <w:rFonts w:ascii="Times New Roman" w:hAnsi="Times New Roman" w:cs="Times New Roman"/>
@@ -12512,7 +12514,7 @@
           <w:szCs w:val="24"/>
         </w:rPr>
       </w:pPr>
-      <w:bookmarkStart w:id="41" w:name="_Toc188805800"/>
+      <w:bookmarkStart w:id="40" w:name="_Toc188805800"/>
       <w:r>
         <w:rPr>
           <w:rFonts w:ascii="Times New Roman" w:hAnsi="Times New Roman" w:cs="Times New Roman"/>
@@ -12544,7 +12546,7 @@
         </w:rPr>
         <w:t xml:space="preserve"> e Tecnologias de desenvolvimento</w:t>
       </w:r>
-      <w:bookmarkEnd w:id="41"/>
+      <w:bookmarkEnd w:id="40"/>
       <w:r>
         <w:rPr>
           <w:rFonts w:ascii="Times New Roman" w:hAnsi="Times New Roman" w:cs="Times New Roman"/>
@@ -12566,7 +12568,7 @@
           <w:color w:val="000000" w:themeColor="text1"/>
         </w:rPr>
       </w:pPr>
-      <w:bookmarkStart w:id="42" w:name="_Toc188805801"/>
+      <w:bookmarkStart w:id="41" w:name="_Toc188805801"/>
       <w:r>
         <w:rPr>
           <w:rFonts w:ascii="Times New Roman" w:hAnsi="Times New Roman" w:cs="Times New Roman"/>
@@ -12583,7 +12585,7 @@
         </w:rPr>
         <w:t>.1 ReactJs</w:t>
       </w:r>
-      <w:bookmarkEnd w:id="42"/>
+      <w:bookmarkEnd w:id="41"/>
     </w:p>
     <w:p>
       <w:pPr>
@@ -12669,7 +12671,7 @@
           <w:szCs w:val="24"/>
         </w:rPr>
       </w:pPr>
-      <w:bookmarkStart w:id="43" w:name="_Toc188281384"/>
+      <w:bookmarkStart w:id="42" w:name="_Toc188281384"/>
       <w:r>
         <w:rPr>
           <w:b/>
@@ -12749,7 +12751,7 @@
         </w:rPr>
         <w:t>.</w:t>
       </w:r>
-      <w:bookmarkEnd w:id="43"/>
+      <w:bookmarkEnd w:id="42"/>
       <w:r>
         <w:rPr>
           <w:color w:val="000000" w:themeColor="text1"/>
@@ -12831,7 +12833,7 @@
           <w:szCs w:val="20"/>
         </w:rPr>
       </w:pPr>
-      <w:bookmarkStart w:id="44" w:name="_Toc185686866"/>
+      <w:bookmarkStart w:id="43" w:name="_Toc185686866"/>
       <w:r>
         <w:rPr>
           <w:b/>
@@ -12870,7 +12872,7 @@
         </w:rPr>
         <w:t>letecode</w:t>
       </w:r>
-      <w:bookmarkEnd w:id="44"/>
+      <w:bookmarkEnd w:id="43"/>
       <w:r>
         <w:rPr>
           <w:i w:val="0"/>
@@ -12920,7 +12922,7 @@
           <w:color w:val="000000" w:themeColor="text1"/>
         </w:rPr>
       </w:pPr>
-      <w:bookmarkStart w:id="45" w:name="_Toc188805802"/>
+      <w:bookmarkStart w:id="44" w:name="_Toc188805802"/>
       <w:r>
         <w:rPr>
           <w:rFonts w:ascii="Times New Roman" w:hAnsi="Times New Roman" w:cs="Times New Roman"/>
@@ -12937,7 +12939,7 @@
         </w:rPr>
         <w:t>.2 Express Js</w:t>
       </w:r>
-      <w:bookmarkEnd w:id="45"/>
+      <w:bookmarkEnd w:id="44"/>
     </w:p>
     <w:p>
       <w:pPr>
@@ -12994,7 +12996,7 @@
         <w:spacing w:before="0"/>
         <w:jc w:val="center"/>
       </w:pPr>
-      <w:bookmarkStart w:id="46" w:name="_Toc188281385"/>
+      <w:bookmarkStart w:id="45" w:name="_Toc188281385"/>
       <w:r>
         <w:rPr>
           <w:b/>
@@ -13075,7 +13077,7 @@
         </w:rPr>
         <w:t>.</w:t>
       </w:r>
-      <w:bookmarkEnd w:id="46"/>
+      <w:bookmarkEnd w:id="45"/>
     </w:p>
     <w:p>
       <w:pPr>
@@ -13198,7 +13200,7 @@
           <w:color w:val="000000" w:themeColor="text1"/>
         </w:rPr>
       </w:pPr>
-      <w:bookmarkStart w:id="47" w:name="_Toc188805803"/>
+      <w:bookmarkStart w:id="46" w:name="_Toc188805803"/>
       <w:r>
         <w:rPr>
           <w:rFonts w:ascii="Times New Roman" w:hAnsi="Times New Roman" w:cs="Times New Roman"/>
@@ -13223,7 +13225,7 @@
         </w:rPr>
         <w:t xml:space="preserve"> Visual Studio Code</w:t>
       </w:r>
-      <w:bookmarkEnd w:id="47"/>
+      <w:bookmarkEnd w:id="46"/>
       <w:r>
         <w:rPr>
           <w:rFonts w:ascii="Times New Roman" w:hAnsi="Times New Roman" w:cs="Times New Roman"/>
@@ -13272,7 +13274,7 @@
           <w:color w:val="000000" w:themeColor="text1"/>
         </w:rPr>
       </w:pPr>
-      <w:bookmarkStart w:id="48" w:name="_Toc188805804"/>
+      <w:bookmarkStart w:id="47" w:name="_Toc188805804"/>
       <w:r>
         <w:rPr>
           <w:rFonts w:ascii="Times New Roman" w:hAnsi="Times New Roman" w:cs="Times New Roman"/>
@@ -13297,7 +13299,7 @@
         </w:rPr>
         <w:t xml:space="preserve"> Insomnia</w:t>
       </w:r>
-      <w:bookmarkEnd w:id="48"/>
+      <w:bookmarkEnd w:id="47"/>
       <w:r>
         <w:rPr>
           <w:rFonts w:ascii="Times New Roman" w:hAnsi="Times New Roman" w:cs="Times New Roman"/>
@@ -13332,7 +13334,7 @@
           <w:color w:val="000000" w:themeColor="text1"/>
         </w:rPr>
       </w:pPr>
-      <w:bookmarkStart w:id="49" w:name="_Toc188805805"/>
+      <w:bookmarkStart w:id="48" w:name="_Toc188805805"/>
       <w:r>
         <w:rPr>
           <w:rFonts w:ascii="Times New Roman" w:hAnsi="Times New Roman" w:cs="Times New Roman"/>
@@ -13357,7 +13359,7 @@
         </w:rPr>
         <w:t xml:space="preserve"> Xampp</w:t>
       </w:r>
-      <w:bookmarkEnd w:id="49"/>
+      <w:bookmarkEnd w:id="48"/>
       <w:r>
         <w:rPr>
           <w:rFonts w:ascii="Times New Roman" w:hAnsi="Times New Roman" w:cs="Times New Roman"/>
@@ -13409,7 +13411,7 @@
           <w:color w:val="000000" w:themeColor="text1"/>
         </w:rPr>
       </w:pPr>
-      <w:bookmarkStart w:id="50" w:name="_Toc188805806"/>
+      <w:bookmarkStart w:id="49" w:name="_Toc188805806"/>
       <w:r>
         <w:rPr>
           <w:rFonts w:ascii="Times New Roman" w:hAnsi="Times New Roman" w:cs="Times New Roman"/>
@@ -13442,7 +13444,7 @@
         </w:rPr>
         <w:t xml:space="preserve"> Figma</w:t>
       </w:r>
-      <w:bookmarkEnd w:id="50"/>
+      <w:bookmarkEnd w:id="49"/>
     </w:p>
     <w:p>
       <w:pPr>
@@ -13590,7 +13592,7 @@
           <w:szCs w:val="24"/>
         </w:rPr>
       </w:pPr>
-      <w:bookmarkStart w:id="51" w:name="_Toc188805807"/>
+      <w:bookmarkStart w:id="50" w:name="_Toc188805807"/>
       <w:r>
         <w:rPr>
           <w:sz w:val="24"/>
@@ -13598,7 +13600,7 @@
         </w:rPr>
         <w:t>CAPITULO II – METODOLOGIA DE ESTUDO</w:t>
       </w:r>
-      <w:bookmarkEnd w:id="51"/>
+      <w:bookmarkEnd w:id="50"/>
     </w:p>
     <w:p>
       <w:pPr>
@@ -13730,7 +13732,7 @@
         </w:rPr>
       </w:pPr>
     </w:p>
-    <w:bookmarkStart w:id="52" w:name="_Toc188805808"/>
+    <w:bookmarkStart w:id="51" w:name="_Toc188805808"/>
     <w:p>
       <w:pPr>
         <w:pStyle w:val="Ttulo2"/>
@@ -13824,7 +13826,7 @@
           </mc:Fallback>
         </mc:AlternateContent>
       </w:r>
-      <w:bookmarkEnd w:id="52"/>
+      <w:bookmarkEnd w:id="51"/>
     </w:p>
     <w:p>
       <w:pPr>
@@ -13838,7 +13840,7 @@
           <w:szCs w:val="24"/>
         </w:rPr>
       </w:pPr>
-      <w:bookmarkStart w:id="53" w:name="_Toc188805809"/>
+      <w:bookmarkStart w:id="52" w:name="_Toc188805809"/>
       <w:r>
         <w:rPr>
           <w:rFonts w:ascii="Times New Roman" w:hAnsi="Times New Roman" w:cs="Times New Roman"/>
@@ -13850,7 +13852,7 @@
         <w:lastRenderedPageBreak/>
         <w:t>2.1 Metodologia de Investigação Científica</w:t>
       </w:r>
-      <w:bookmarkEnd w:id="53"/>
+      <w:bookmarkEnd w:id="52"/>
       <w:r>
         <w:rPr>
           <w:rFonts w:ascii="Times New Roman" w:hAnsi="Times New Roman" w:cs="Times New Roman"/>
@@ -13892,8 +13894,8 @@
           <w:color w:val="000000" w:themeColor="text1"/>
         </w:rPr>
       </w:pPr>
-      <w:bookmarkStart w:id="54" w:name="_Toc168305464"/>
-      <w:bookmarkStart w:id="55" w:name="_Toc188805810"/>
+      <w:bookmarkStart w:id="53" w:name="_Toc168305464"/>
+      <w:bookmarkStart w:id="54" w:name="_Toc188805810"/>
       <w:r>
         <w:rPr>
           <w:rFonts w:ascii="Times New Roman" w:hAnsi="Times New Roman" w:cs="Times New Roman"/>
@@ -13910,6 +13912,15 @@
         </w:rPr>
         <w:t xml:space="preserve"> </w:t>
       </w:r>
+      <w:bookmarkEnd w:id="53"/>
+      <w:r>
+        <w:rPr>
+          <w:rFonts w:ascii="Times New Roman" w:hAnsi="Times New Roman" w:cs="Times New Roman"/>
+          <w:b/>
+          <w:color w:val="000000" w:themeColor="text1"/>
+        </w:rPr>
+        <w:t xml:space="preserve">Método </w:t>
+      </w:r>
       <w:bookmarkEnd w:id="54"/>
       <w:r>
         <w:rPr>
@@ -13917,23 +13928,14 @@
           <w:b/>
           <w:color w:val="000000" w:themeColor="text1"/>
         </w:rPr>
-        <w:t xml:space="preserve">Método </w:t>
-      </w:r>
-      <w:bookmarkEnd w:id="55"/>
+        <w:t>Qualitativo</w:t>
+      </w:r>
       <w:r>
         <w:rPr>
           <w:rFonts w:ascii="Times New Roman" w:hAnsi="Times New Roman" w:cs="Times New Roman"/>
           <w:b/>
           <w:color w:val="000000" w:themeColor="text1"/>
         </w:rPr>
-        <w:t>Qualitativo</w:t>
-      </w:r>
-      <w:r>
-        <w:rPr>
-          <w:rFonts w:ascii="Times New Roman" w:hAnsi="Times New Roman" w:cs="Times New Roman"/>
-          <w:b/>
-          <w:color w:val="000000" w:themeColor="text1"/>
-        </w:rPr>
         <w:t xml:space="preserve"> </w:t>
       </w:r>
     </w:p>
@@ -13941,7 +13943,7 @@
       <w:pPr>
         <w:spacing w:before="0" w:line="360" w:lineRule="auto"/>
       </w:pPr>
-      <w:bookmarkStart w:id="56" w:name="_Toc168305465"/>
+      <w:bookmarkStart w:id="55" w:name="_Toc168305465"/>
       <w:r>
         <w:t>O Método Qualitativo foi utilizado para explorar e compreender percepções subjectivas dos participantes acerca do uso de tecnologias emergentes no desenvolvimento de soluções de software. Este método envolveu a realização de entrevistas semi</w:t>
       </w:r>
@@ -13974,7 +13976,7 @@
           <w:color w:val="000000" w:themeColor="text1"/>
         </w:rPr>
       </w:pPr>
-      <w:bookmarkStart w:id="57" w:name="_Toc188805811"/>
+      <w:bookmarkStart w:id="56" w:name="_Toc188805811"/>
       <w:r>
         <w:rPr>
           <w:rFonts w:ascii="Times New Roman" w:hAnsi="Times New Roman" w:cs="Times New Roman"/>
@@ -13991,16 +13993,16 @@
         </w:rPr>
         <w:t xml:space="preserve"> </w:t>
       </w:r>
+      <w:bookmarkEnd w:id="55"/>
+      <w:r>
+        <w:rPr>
+          <w:rFonts w:ascii="Times New Roman" w:hAnsi="Times New Roman" w:cs="Times New Roman"/>
+          <w:b/>
+          <w:color w:val="000000" w:themeColor="text1"/>
+        </w:rPr>
+        <w:t>Método Quantitativo</w:t>
+      </w:r>
       <w:bookmarkEnd w:id="56"/>
-      <w:r>
-        <w:rPr>
-          <w:rFonts w:ascii="Times New Roman" w:hAnsi="Times New Roman" w:cs="Times New Roman"/>
-          <w:b/>
-          <w:color w:val="000000" w:themeColor="text1"/>
-        </w:rPr>
-        <w:t>Método Quantitativo</w:t>
-      </w:r>
-      <w:bookmarkEnd w:id="57"/>
       <w:r>
         <w:rPr>
           <w:rFonts w:ascii="Times New Roman" w:hAnsi="Times New Roman" w:cs="Times New Roman"/>
@@ -14043,7 +14045,7 @@
           <w:szCs w:val="24"/>
         </w:rPr>
       </w:pPr>
-      <w:bookmarkStart w:id="58" w:name="_Toc188805812"/>
+      <w:bookmarkStart w:id="57" w:name="_Toc188805812"/>
       <w:r>
         <w:rPr>
           <w:rFonts w:ascii="Times New Roman" w:hAnsi="Times New Roman" w:cs="Times New Roman"/>
@@ -14074,7 +14076,7 @@
         </w:rPr>
         <w:t>. Metodologia de Desenvolvimento</w:t>
       </w:r>
-      <w:bookmarkEnd w:id="58"/>
+      <w:bookmarkEnd w:id="57"/>
     </w:p>
     <w:p>
       <w:pPr>
@@ -14130,7 +14132,7 @@
           <w:color w:val="000000" w:themeColor="text1"/>
         </w:rPr>
       </w:pPr>
-      <w:bookmarkStart w:id="59" w:name="_Toc188805813"/>
+      <w:bookmarkStart w:id="58" w:name="_Toc188805813"/>
       <w:r>
         <w:rPr>
           <w:rFonts w:ascii="Times New Roman" w:hAnsi="Times New Roman" w:cs="Times New Roman"/>
@@ -14148,7 +14150,7 @@
         </w:rPr>
         <w:t>. Modelo Cascata</w:t>
       </w:r>
-      <w:bookmarkEnd w:id="59"/>
+      <w:bookmarkEnd w:id="58"/>
     </w:p>
     <w:p>
       <w:pPr>
@@ -14206,7 +14208,7 @@
           <w:szCs w:val="24"/>
         </w:rPr>
       </w:pPr>
-      <w:bookmarkStart w:id="60" w:name="_Toc188805814"/>
+      <w:bookmarkStart w:id="59" w:name="_Toc188805814"/>
       <w:r>
         <w:rPr>
           <w:rFonts w:ascii="Times New Roman" w:hAnsi="Times New Roman" w:cs="Times New Roman"/>
@@ -14239,7 +14241,7 @@
         </w:rPr>
         <w:t xml:space="preserve"> Requisitos funcionais</w:t>
       </w:r>
-      <w:bookmarkEnd w:id="60"/>
+      <w:bookmarkEnd w:id="59"/>
       <w:r>
         <w:rPr>
           <w:rFonts w:ascii="Times New Roman" w:hAnsi="Times New Roman" w:cs="Times New Roman"/>
@@ -14357,7 +14359,7 @@
           <w:szCs w:val="24"/>
         </w:rPr>
       </w:pPr>
-      <w:bookmarkStart w:id="61" w:name="_Toc188805815"/>
+      <w:bookmarkStart w:id="60" w:name="_Toc188805815"/>
       <w:r>
         <w:rPr>
           <w:rFonts w:ascii="Times New Roman" w:hAnsi="Times New Roman" w:cs="Times New Roman"/>
@@ -14378,7 +14380,7 @@
         </w:rPr>
         <w:t xml:space="preserve"> Requisitos não funcionais</w:t>
       </w:r>
-      <w:bookmarkEnd w:id="61"/>
+      <w:bookmarkEnd w:id="60"/>
       <w:r>
         <w:rPr>
           <w:rFonts w:ascii="Times New Roman" w:hAnsi="Times New Roman" w:cs="Times New Roman"/>
@@ -14518,7 +14520,7 @@
           <w:szCs w:val="24"/>
         </w:rPr>
       </w:pPr>
-      <w:bookmarkStart w:id="62" w:name="_Toc188805816"/>
+      <w:bookmarkStart w:id="61" w:name="_Toc188805816"/>
       <w:r>
         <w:rPr>
           <w:rFonts w:ascii="Times New Roman" w:hAnsi="Times New Roman" w:cs="Times New Roman"/>
@@ -14540,7 +14542,7 @@
         </w:rPr>
         <w:t>. Ferramentas Utilizadas</w:t>
       </w:r>
-      <w:bookmarkEnd w:id="62"/>
+      <w:bookmarkEnd w:id="61"/>
     </w:p>
     <w:p>
       <w:pPr>
@@ -14998,7 +15000,7 @@
         <w:spacing w:before="0" w:line="360" w:lineRule="auto"/>
         <w:jc w:val="center"/>
       </w:pPr>
-      <w:bookmarkStart w:id="63" w:name="_Toc188281386"/>
+      <w:bookmarkStart w:id="62" w:name="_Toc188281386"/>
       <w:r>
         <w:rPr>
           <w:b/>
@@ -15070,7 +15072,7 @@
         </w:rPr>
         <w:t xml:space="preserve"> Diagrama de casos de uso</w:t>
       </w:r>
-      <w:bookmarkEnd w:id="63"/>
+      <w:bookmarkEnd w:id="62"/>
     </w:p>
     <w:p>
       <w:pPr>
@@ -15148,7 +15150,7 @@
           <w:szCs w:val="20"/>
         </w:rPr>
       </w:pPr>
-      <w:bookmarkStart w:id="64" w:name="_Toc185686867"/>
+      <w:bookmarkStart w:id="63" w:name="_Toc185686867"/>
       <w:r>
         <w:rPr>
           <w:b/>
@@ -15187,7 +15189,7 @@
         </w:rPr>
         <w:t>.</w:t>
       </w:r>
-      <w:bookmarkEnd w:id="64"/>
+      <w:bookmarkEnd w:id="63"/>
       <w:r>
         <w:rPr>
           <w:i w:val="0"/>
@@ -15236,7 +15238,7 @@
           <w:szCs w:val="24"/>
         </w:rPr>
       </w:pPr>
-      <w:bookmarkStart w:id="65" w:name="_Toc188805817"/>
+      <w:bookmarkStart w:id="64" w:name="_Toc188805817"/>
       <w:r>
         <w:rPr>
           <w:rFonts w:ascii="Times New Roman" w:hAnsi="Times New Roman" w:cs="Times New Roman"/>
@@ -15258,7 +15260,7 @@
         </w:rPr>
         <w:t>. Diagrama de Actividades</w:t>
       </w:r>
-      <w:bookmarkEnd w:id="65"/>
+      <w:bookmarkEnd w:id="64"/>
       <w:r>
         <w:rPr>
           <w:rFonts w:ascii="Times New Roman" w:hAnsi="Times New Roman" w:cs="Times New Roman"/>
@@ -15298,7 +15300,7 @@
         <w:spacing w:before="0" w:line="360" w:lineRule="auto"/>
         <w:jc w:val="center"/>
       </w:pPr>
-      <w:bookmarkStart w:id="66" w:name="_Toc188281387"/>
+      <w:bookmarkStart w:id="65" w:name="_Toc188281387"/>
       <w:r>
         <w:rPr>
           <w:b/>
@@ -15371,7 +15373,7 @@
         </w:rPr>
         <w:t>- Diagrama de actividade</w:t>
       </w:r>
-      <w:bookmarkEnd w:id="66"/>
+      <w:bookmarkEnd w:id="65"/>
       <w:r>
         <w:rPr>
           <w:color w:val="000000" w:themeColor="text1"/>
@@ -15453,7 +15455,7 @@
           <w:szCs w:val="20"/>
         </w:rPr>
       </w:pPr>
-      <w:bookmarkStart w:id="67" w:name="_Toc185686868"/>
+      <w:bookmarkStart w:id="66" w:name="_Toc185686868"/>
       <w:r>
         <w:rPr>
           <w:b/>
@@ -15482,7 +15484,7 @@
         </w:rPr>
         <w:t>.</w:t>
       </w:r>
-      <w:bookmarkEnd w:id="67"/>
+      <w:bookmarkEnd w:id="66"/>
       <w:r>
         <w:rPr>
           <w:i w:val="0"/>
@@ -15505,7 +15507,7 @@
           <w:szCs w:val="24"/>
         </w:rPr>
       </w:pPr>
-      <w:bookmarkStart w:id="68" w:name="_Toc188805818"/>
+      <w:bookmarkStart w:id="67" w:name="_Toc188805818"/>
       <w:r>
         <w:rPr>
           <w:rFonts w:ascii="Times New Roman" w:hAnsi="Times New Roman" w:cs="Times New Roman"/>
@@ -15536,7 +15538,7 @@
         </w:rPr>
         <w:t>Diagrama de Sequência</w:t>
       </w:r>
-      <w:bookmarkEnd w:id="68"/>
+      <w:bookmarkEnd w:id="67"/>
     </w:p>
     <w:p>
       <w:pPr>
@@ -15562,7 +15564,7 @@
         <w:spacing w:before="0" w:line="360" w:lineRule="auto"/>
         <w:jc w:val="center"/>
       </w:pPr>
-      <w:bookmarkStart w:id="69" w:name="_Toc188281388"/>
+      <w:bookmarkStart w:id="68" w:name="_Toc188281388"/>
       <w:r>
         <w:rPr>
           <w:b/>
@@ -15634,7 +15636,7 @@
         </w:rPr>
         <w:t>Diagrama de sequência</w:t>
       </w:r>
-      <w:bookmarkEnd w:id="69"/>
+      <w:bookmarkEnd w:id="68"/>
     </w:p>
     <w:p>
       <w:pPr>
@@ -15700,7 +15702,7 @@
           </wp:inline>
         </w:drawing>
       </w:r>
-      <w:bookmarkStart w:id="70" w:name="_Toc185686869"/>
+      <w:bookmarkStart w:id="69" w:name="_Toc185686869"/>
     </w:p>
     <w:p>
       <w:pPr>
@@ -15740,7 +15742,7 @@
         </w:rPr>
         <w:t>.</w:t>
       </w:r>
-      <w:bookmarkEnd w:id="70"/>
+      <w:bookmarkEnd w:id="69"/>
     </w:p>
     <w:p>
       <w:pPr>
@@ -15754,7 +15756,7 @@
           <w:szCs w:val="24"/>
         </w:rPr>
       </w:pPr>
-      <w:bookmarkStart w:id="71" w:name="_Toc188805819"/>
+      <w:bookmarkStart w:id="70" w:name="_Toc188805819"/>
       <w:r>
         <w:rPr>
           <w:rFonts w:ascii="Times New Roman" w:hAnsi="Times New Roman" w:cs="Times New Roman"/>
@@ -15786,7 +15788,7 @@
         </w:rPr>
         <w:t>. Modelo Entidade Relacionamento</w:t>
       </w:r>
-      <w:bookmarkEnd w:id="71"/>
+      <w:bookmarkEnd w:id="70"/>
       <w:r>
         <w:rPr>
           <w:rFonts w:ascii="Times New Roman" w:hAnsi="Times New Roman" w:cs="Times New Roman"/>
@@ -15802,7 +15804,7 @@
       <w:pPr>
         <w:spacing w:before="0" w:line="360" w:lineRule="auto"/>
       </w:pPr>
-      <w:bookmarkStart w:id="72" w:name="_Toc188281389"/>
+      <w:bookmarkStart w:id="71" w:name="_Toc188281389"/>
       <w:r>
         <w:t xml:space="preserve">Aqui é </w:t>
       </w:r>
@@ -15906,7 +15908,7 @@
         </w:rPr>
         <w:t>iagrama de Entidade Relacional</w:t>
       </w:r>
-      <w:bookmarkEnd w:id="72"/>
+      <w:bookmarkEnd w:id="71"/>
     </w:p>
     <w:p>
       <w:pPr>
@@ -15978,7 +15980,7 @@
           <w:szCs w:val="24"/>
         </w:rPr>
       </w:pPr>
-      <w:bookmarkStart w:id="73" w:name="_Toc185686870"/>
+      <w:bookmarkStart w:id="72" w:name="_Toc185686870"/>
       <w:r>
         <w:rPr>
           <w:b/>
@@ -16008,7 +16010,7 @@
         </w:rPr>
         <w:t xml:space="preserve"> Autor</w:t>
       </w:r>
-      <w:bookmarkEnd w:id="73"/>
+      <w:bookmarkEnd w:id="72"/>
       <w:r>
         <w:rPr>
           <w:i w:val="0"/>
@@ -16082,7 +16084,7 @@
           <w:szCs w:val="24"/>
         </w:rPr>
       </w:pPr>
-      <w:bookmarkStart w:id="74" w:name="_Toc188805820"/>
+      <w:bookmarkStart w:id="73" w:name="_Toc188805820"/>
       <w:r>
         <w:rPr>
           <w:rFonts w:ascii="Times New Roman" w:hAnsi="Times New Roman" w:cs="Times New Roman"/>
@@ -16104,7 +16106,7 @@
         </w:rPr>
         <w:t xml:space="preserve"> Modelo Entidade Relacionamento</w:t>
       </w:r>
-      <w:bookmarkEnd w:id="74"/>
+      <w:bookmarkEnd w:id="73"/>
     </w:p>
     <w:p>
       <w:pPr>
@@ -16134,7 +16136,7 @@
           <w:b/>
         </w:rPr>
       </w:pPr>
-      <w:bookmarkStart w:id="75" w:name="_Toc188281390"/>
+      <w:bookmarkStart w:id="74" w:name="_Toc188281390"/>
       <w:r>
         <w:rPr>
           <w:b/>
@@ -16214,7 +16216,7 @@
         </w:rPr>
         <w:t>.</w:t>
       </w:r>
-      <w:bookmarkEnd w:id="75"/>
+      <w:bookmarkEnd w:id="74"/>
     </w:p>
     <w:p>
       <w:pPr>
@@ -16287,7 +16289,7 @@
           <w:szCs w:val="24"/>
         </w:rPr>
       </w:pPr>
-      <w:bookmarkStart w:id="76" w:name="_Toc185686871"/>
+      <w:bookmarkStart w:id="75" w:name="_Toc185686871"/>
       <w:r>
         <w:rPr>
           <w:b/>
@@ -16316,7 +16318,7 @@
         </w:rPr>
         <w:t>.</w:t>
       </w:r>
-      <w:bookmarkEnd w:id="76"/>
+      <w:bookmarkEnd w:id="75"/>
       <w:r>
         <w:rPr>
           <w:i w:val="0"/>
@@ -16468,7 +16470,7 @@
           <w:szCs w:val="24"/>
         </w:rPr>
       </w:pPr>
-      <w:bookmarkStart w:id="77" w:name="_Toc188805821"/>
+      <w:bookmarkStart w:id="76" w:name="_Toc188805821"/>
       <w:r>
         <w:rPr>
           <w:sz w:val="24"/>
@@ -16504,7 +16506,7 @@
         </w:rPr>
         <w:t>OBTIDOS</w:t>
       </w:r>
-      <w:bookmarkEnd w:id="77"/>
+      <w:bookmarkEnd w:id="76"/>
     </w:p>
     <w:p>
       <w:pPr>
@@ -16673,7 +16675,7 @@
           <w:szCs w:val="24"/>
         </w:rPr>
       </w:pPr>
-      <w:bookmarkStart w:id="78" w:name="_Toc188805822"/>
+      <w:bookmarkStart w:id="77" w:name="_Toc188805822"/>
       <w:r>
         <w:rPr>
           <w:rFonts w:ascii="Times New Roman" w:hAnsi="Times New Roman" w:cs="Times New Roman"/>
@@ -16684,7 +16686,7 @@
         </w:rPr>
         <w:t>3.1 Instalação e Configuração do Ambiente de Desenvolvimento</w:t>
       </w:r>
-      <w:bookmarkEnd w:id="78"/>
+      <w:bookmarkEnd w:id="77"/>
     </w:p>
     <w:p>
       <w:pPr>
@@ -16722,7 +16724,7 @@
           <w:color w:val="000000" w:themeColor="text1"/>
         </w:rPr>
       </w:pPr>
-      <w:bookmarkStart w:id="79" w:name="_Toc188805823"/>
+      <w:bookmarkStart w:id="78" w:name="_Toc188805823"/>
       <w:r>
         <w:rPr>
           <w:rFonts w:ascii="Times New Roman" w:hAnsi="Times New Roman" w:cs="Times New Roman"/>
@@ -16739,7 +16741,7 @@
         </w:rPr>
         <w:t>.1 Vs Code</w:t>
       </w:r>
-      <w:bookmarkEnd w:id="79"/>
+      <w:bookmarkEnd w:id="78"/>
     </w:p>
     <w:p>
       <w:pPr>
@@ -16759,7 +16761,7 @@
           <w:color w:val="000000" w:themeColor="text1"/>
         </w:rPr>
       </w:pPr>
-      <w:bookmarkStart w:id="80" w:name="_Toc188805824"/>
+      <w:bookmarkStart w:id="79" w:name="_Toc188805824"/>
       <w:r>
         <w:rPr>
           <w:rFonts w:ascii="Times New Roman" w:hAnsi="Times New Roman" w:cs="Times New Roman"/>
@@ -16776,7 +16778,7 @@
         </w:rPr>
         <w:t xml:space="preserve">.2 </w:t>
       </w:r>
-      <w:bookmarkEnd w:id="80"/>
+      <w:bookmarkEnd w:id="79"/>
       <w:r>
         <w:rPr>
           <w:rFonts w:ascii="Times New Roman" w:hAnsi="Times New Roman" w:cs="Times New Roman"/>
@@ -16794,7 +16796,13 @@
         <w:t xml:space="preserve">Para este projecto, utilizamos como pacote de servidores o </w:t>
       </w:r>
       <w:r>
-        <w:t>Xampp pelos servidores que ele disponibiliza (MySql, Apache, Tomcat, e etc)</w:t>
+        <w:t xml:space="preserve">Xampp pelos servidores que ele disponibiliza </w:t>
+      </w:r>
+      <w:r>
+        <w:t>(MySql, Apache, TomC</w:t>
+      </w:r>
+      <w:r>
+        <w:t>at, e etc)</w:t>
       </w:r>
       <w:r>
         <w:t>.</w:t>
@@ -16810,7 +16818,7 @@
           <w:color w:val="000000" w:themeColor="text1"/>
         </w:rPr>
       </w:pPr>
-      <w:bookmarkStart w:id="81" w:name="_Toc188805825"/>
+      <w:bookmarkStart w:id="80" w:name="_Toc188805825"/>
       <w:r>
         <w:rPr>
           <w:rFonts w:ascii="Times New Roman" w:hAnsi="Times New Roman" w:cs="Times New Roman"/>
@@ -16835,7 +16843,7 @@
         </w:rPr>
         <w:t xml:space="preserve"> Node JS</w:t>
       </w:r>
-      <w:bookmarkEnd w:id="81"/>
+      <w:bookmarkEnd w:id="80"/>
     </w:p>
     <w:p>
       <w:pPr>
@@ -16926,7 +16934,7 @@
           <w:szCs w:val="24"/>
         </w:rPr>
       </w:pPr>
-      <w:bookmarkStart w:id="82" w:name="_Toc188805826"/>
+      <w:bookmarkStart w:id="81" w:name="_Toc188805826"/>
       <w:r>
         <w:rPr>
           <w:rFonts w:ascii="Times New Roman" w:hAnsi="Times New Roman" w:cs="Times New Roman"/>
@@ -16958,7 +16966,7 @@
         </w:rPr>
         <w:t xml:space="preserve"> aplicação</w:t>
       </w:r>
-      <w:bookmarkEnd w:id="82"/>
+      <w:bookmarkEnd w:id="81"/>
     </w:p>
     <w:p>
       <w:pPr>
@@ -16980,7 +16988,10 @@
         <w:t>tela</w:t>
       </w:r>
       <w:r>
-        <w:t>s como</w:t>
+        <w:t xml:space="preserve">s, </w:t>
+      </w:r>
+      <w:r>
+        <w:t>como</w:t>
       </w:r>
       <w:r>
         <w:t xml:space="preserve"> de </w:t>
@@ -17027,7 +17038,7 @@
         <w:spacing w:before="0"/>
         <w:jc w:val="center"/>
       </w:pPr>
-      <w:bookmarkStart w:id="83" w:name="_Toc188281391"/>
+      <w:bookmarkStart w:id="82" w:name="_Toc188281391"/>
       <w:r>
         <w:rPr>
           <w:b/>
@@ -17107,7 +17118,7 @@
         </w:rPr>
         <w:t>ão.</w:t>
       </w:r>
-      <w:bookmarkEnd w:id="83"/>
+      <w:bookmarkEnd w:id="82"/>
     </w:p>
     <w:p>
       <w:pPr>
@@ -17233,7 +17244,7 @@
         <w:ind w:left="360"/>
         <w:jc w:val="center"/>
       </w:pPr>
-      <w:bookmarkStart w:id="84" w:name="_Toc188281392"/>
+      <w:bookmarkStart w:id="83" w:name="_Toc188281392"/>
       <w:r>
         <w:rPr>
           <w:b/>
@@ -17375,7 +17386,7 @@
           </wp:inline>
         </w:drawing>
       </w:r>
-      <w:bookmarkEnd w:id="84"/>
+      <w:bookmarkEnd w:id="83"/>
     </w:p>
     <w:p>
       <w:pPr>
@@ -17459,7 +17470,7 @@
           <w:noProof/>
         </w:rPr>
       </w:pPr>
-      <w:bookmarkStart w:id="85" w:name="_Toc188281393"/>
+      <w:bookmarkStart w:id="84" w:name="_Toc188281393"/>
       <w:r>
         <w:rPr>
           <w:b/>
@@ -17532,7 +17543,7 @@
         </w:rPr>
         <w:t>Tela de login</w:t>
       </w:r>
-      <w:bookmarkEnd w:id="85"/>
+      <w:bookmarkEnd w:id="84"/>
     </w:p>
     <w:p>
       <w:pPr>
@@ -17668,7 +17679,7 @@
       <w:pPr>
         <w:jc w:val="center"/>
       </w:pPr>
-      <w:bookmarkStart w:id="86" w:name="_Toc188281394"/>
+      <w:bookmarkStart w:id="85" w:name="_Toc188281394"/>
       <w:r>
         <w:rPr>
           <w:b/>
@@ -17732,7 +17743,7 @@
         </w:rPr>
         <w:t xml:space="preserve"> - Tela de cadastro de usuários.</w:t>
       </w:r>
-      <w:bookmarkEnd w:id="86"/>
+      <w:bookmarkEnd w:id="85"/>
     </w:p>
     <w:p>
       <w:pPr>
@@ -17872,7 +17883,7 @@
           <w:szCs w:val="24"/>
         </w:rPr>
       </w:pPr>
-      <w:bookmarkStart w:id="87" w:name="_Toc188805827"/>
+      <w:bookmarkStart w:id="86" w:name="_Toc188805827"/>
       <w:r>
         <w:rPr>
           <w:rFonts w:ascii="Times New Roman" w:hAnsi="Times New Roman" w:cs="Times New Roman"/>
@@ -17894,7 +17905,7 @@
         </w:rPr>
         <w:t>medicamentos</w:t>
       </w:r>
-      <w:bookmarkEnd w:id="87"/>
+      <w:bookmarkEnd w:id="86"/>
     </w:p>
     <w:p>
       <w:pPr>
@@ -17909,7 +17920,7 @@
         <w:spacing w:before="0"/>
         <w:jc w:val="center"/>
       </w:pPr>
-      <w:bookmarkStart w:id="88" w:name="_Toc188281395"/>
+      <w:bookmarkStart w:id="87" w:name="_Toc188281395"/>
       <w:r>
         <w:rPr>
           <w:b/>
@@ -17981,7 +17992,7 @@
         </w:rPr>
         <w:t>Tela dos depositos encontrados</w:t>
       </w:r>
-      <w:bookmarkEnd w:id="88"/>
+      <w:bookmarkEnd w:id="87"/>
     </w:p>
     <w:p>
       <w:pPr>
@@ -18108,7 +18119,7 @@
       <w:pPr>
         <w:jc w:val="center"/>
       </w:pPr>
-      <w:bookmarkStart w:id="89" w:name="_Toc188281396"/>
+      <w:bookmarkStart w:id="88" w:name="_Toc188281396"/>
       <w:r>
         <w:rPr>
           <w:b/>
@@ -18197,7 +18208,7 @@
         </w:rPr>
         <w:t>aquisição de medicamentos.</w:t>
       </w:r>
-      <w:bookmarkEnd w:id="89"/>
+      <w:bookmarkEnd w:id="88"/>
     </w:p>
     <w:p>
       <w:pPr>
@@ -18324,7 +18335,7 @@
           <w:szCs w:val="24"/>
         </w:rPr>
       </w:pPr>
-      <w:bookmarkStart w:id="90" w:name="_Toc188805828"/>
+      <w:bookmarkStart w:id="89" w:name="_Toc188805828"/>
       <w:r>
         <w:rPr>
           <w:rFonts w:ascii="Times New Roman" w:hAnsi="Times New Roman" w:cs="Times New Roman"/>
@@ -18346,7 +18357,7 @@
         </w:rPr>
         <w:t>para a API Rest</w:t>
       </w:r>
-      <w:bookmarkEnd w:id="90"/>
+      <w:bookmarkEnd w:id="89"/>
     </w:p>
     <w:p>
       <w:pPr>
@@ -18382,7 +18393,7 @@
         <w:spacing w:before="0"/>
         <w:jc w:val="center"/>
       </w:pPr>
-      <w:bookmarkStart w:id="91" w:name="_Toc188281397"/>
+      <w:bookmarkStart w:id="90" w:name="_Toc188281397"/>
       <w:r>
         <w:rPr>
           <w:b/>
@@ -18462,7 +18473,7 @@
         </w:rPr>
         <w:t>.</w:t>
       </w:r>
-      <w:bookmarkEnd w:id="91"/>
+      <w:bookmarkEnd w:id="90"/>
     </w:p>
     <w:p>
       <w:pPr>
@@ -18722,7 +18733,7 @@
           <w:szCs w:val="24"/>
         </w:rPr>
       </w:pPr>
-      <w:bookmarkStart w:id="92" w:name="_Toc188805829"/>
+      <w:bookmarkStart w:id="91" w:name="_Toc188805829"/>
       <w:r>
         <w:rPr>
           <w:rFonts w:ascii="Times New Roman" w:hAnsi="Times New Roman" w:cs="Times New Roman"/>
@@ -18754,7 +18765,7 @@
         </w:rPr>
         <w:t>iscussão dos Resultados Obtidos</w:t>
       </w:r>
-      <w:bookmarkEnd w:id="92"/>
+      <w:bookmarkEnd w:id="91"/>
     </w:p>
     <w:p>
       <w:pPr>
@@ -18780,7 +18791,7 @@
           <w:color w:val="auto"/>
         </w:rPr>
       </w:pPr>
-      <w:bookmarkStart w:id="93" w:name="_Toc188805830"/>
+      <w:bookmarkStart w:id="92" w:name="_Toc188805830"/>
       <w:r>
         <w:rPr>
           <w:rFonts w:ascii="Times New Roman" w:hAnsi="Times New Roman" w:cs="Times New Roman"/>
@@ -18797,7 +18808,7 @@
         </w:rPr>
         <w:t>.1 Eficiência do Software da Aplicação</w:t>
       </w:r>
-      <w:bookmarkEnd w:id="93"/>
+      <w:bookmarkEnd w:id="92"/>
     </w:p>
     <w:p>
       <w:pPr>
@@ -18889,7 +18900,7 @@
           <w:color w:val="auto"/>
         </w:rPr>
       </w:pPr>
-      <w:bookmarkStart w:id="94" w:name="_Toc188805831"/>
+      <w:bookmarkStart w:id="93" w:name="_Toc188805831"/>
       <w:r>
         <w:rPr>
           <w:rFonts w:ascii="Times New Roman" w:hAnsi="Times New Roman" w:cs="Times New Roman"/>
@@ -18906,14 +18917,20 @@
         </w:rPr>
         <w:t xml:space="preserve"> Eficiência da Aplicação</w:t>
       </w:r>
-      <w:bookmarkEnd w:id="94"/>
+      <w:bookmarkEnd w:id="93"/>
     </w:p>
     <w:p>
       <w:pPr>
         <w:spacing w:before="0"/>
       </w:pPr>
       <w:r>
-        <w:t xml:space="preserve">Foram analisados um conjunto de relações métricas entre o que foi traçado e oque foi obtido, sendo que, teve-se como resultado um conjunto satisfatório de elementos que serão em seguida referidos. </w:t>
+        <w:t>Foram analisados conjunto</w:t>
+      </w:r>
+      <w:r>
+        <w:t>s</w:t>
+      </w:r>
+      <w:r>
+        <w:t xml:space="preserve"> de relações métricas entre o que foi traçado e oque foi obtido, sendo que, teve-se como resultado um conjunto satisfatório de elementos que serão em seguida referidos. </w:t>
       </w:r>
     </w:p>
     <w:p>
@@ -18953,7 +18970,7 @@
           <w:szCs w:val="24"/>
         </w:rPr>
       </w:pPr>
-      <w:bookmarkStart w:id="95" w:name="_Toc188805832"/>
+      <w:bookmarkStart w:id="94" w:name="_Toc188805832"/>
       <w:r>
         <w:rPr>
           <w:rFonts w:ascii="Times New Roman" w:hAnsi="Times New Roman" w:cs="Times New Roman"/>
@@ -18975,7 +18992,7 @@
         </w:rPr>
         <w:t>CONCLUSÕES</w:t>
       </w:r>
-      <w:bookmarkEnd w:id="95"/>
+      <w:bookmarkEnd w:id="94"/>
       <w:r>
         <w:rPr>
           <w:rFonts w:ascii="Times New Roman" w:hAnsi="Times New Roman" w:cs="Times New Roman"/>
@@ -18998,10 +19015,13 @@
         <w:t xml:space="preserve"> </w:t>
       </w:r>
       <w:r>
-        <w:t xml:space="preserve">Com essa aplicação, farmácias poderão realizar a aquisição de seus medicamentos de forma instantânea, otimizada e organizada. O sistema foi projetado para descentralizar e desacoplar responsabilidades, promovendo um ambiente digital confiável e de fácil gerenciamento. Além disso, a integração de tecnologias modernas garante segurança, escalabilidade e adaptabilidade, tornando a solução viável a longo prazo. </w:t>
-      </w:r>
-      <w:r>
-        <w:t>Ao longo do desenvolvimento, os objetivos traçados foram plenamente cumpridos, consolidando a proposta como uma solução viável e funcional.</w:t>
+        <w:t xml:space="preserve">Com essa aplicação, farmácias poderão realizar a aquisição de seus medicamentos de forma instantânea, otimizada e organizada. O sistema foi projetado para descentralizar e desacoplar responsabilidades, promovendo um ambiente digital confiável e de fácil gerenciamento. Além disso, a integração de tecnologias modernas garante segurança, escalabilidade e adaptabilidade, tornando </w:t>
+      </w:r>
+      <w:r>
+        <w:t>a solução viável a longo prazo. Ao l</w:t>
+      </w:r>
+      <w:r>
+        <w:t>ongo do desenvolvimento, os objetivos traçados foram plenamente cumpridos, consolidando a proposta como uma solução viável e funcional.</w:t>
       </w:r>
     </w:p>
     <w:p>
@@ -19033,7 +19053,7 @@
           <w:szCs w:val="24"/>
         </w:rPr>
       </w:pPr>
-      <w:bookmarkStart w:id="96" w:name="_Toc188805833"/>
+      <w:bookmarkStart w:id="95" w:name="_Toc188805833"/>
       <w:r>
         <w:rPr>
           <w:rFonts w:ascii="Times New Roman" w:hAnsi="Times New Roman" w:cs="Times New Roman"/>
@@ -19044,7 +19064,7 @@
         </w:rPr>
         <w:t>3.7 RECOMENDAÇÕES</w:t>
       </w:r>
-      <w:bookmarkEnd w:id="96"/>
+      <w:bookmarkEnd w:id="95"/>
       <w:r>
         <w:rPr>
           <w:rFonts w:ascii="Times New Roman" w:hAnsi="Times New Roman" w:cs="Times New Roman"/>
@@ -19165,7 +19185,7 @@
           <w:szCs w:val="24"/>
         </w:rPr>
       </w:pPr>
-      <w:bookmarkStart w:id="97" w:name="_Toc188805834"/>
+      <w:bookmarkStart w:id="96" w:name="_Toc188805834"/>
       <w:r>
         <w:rPr>
           <w:sz w:val="24"/>
@@ -19174,7 +19194,7 @@
         <w:lastRenderedPageBreak/>
         <w:t>REFERÊNCIAS</w:t>
       </w:r>
-      <w:bookmarkEnd w:id="97"/>
+      <w:bookmarkEnd w:id="96"/>
       <w:r>
         <w:rPr>
           <w:sz w:val="24"/>
@@ -19328,13 +19348,20 @@
         <w:rPr>
           <w:color w:val="000000" w:themeColor="text1"/>
         </w:rPr>
-        <w:t xml:space="preserve">IBM (s.d). Oque é uma API Rest. Obtido de: </w:t>
+        <w:t>IBM (s.d). Oque é uma API Rest. Obtido de</w:t>
+      </w:r>
+      <w:r>
+        <w:rPr>
+          <w:color w:val="000000" w:themeColor="text1"/>
+        </w:rPr>
+        <w:t xml:space="preserve">: </w:t>
       </w:r>
       <w:hyperlink r:id="rId33" w:history="1">
         <w:r>
           <w:rPr>
             <w:rStyle w:val="Hyperlink"/>
             <w:color w:val="000000" w:themeColor="text1"/>
+            <w:u w:val="none"/>
           </w:rPr>
           <w:t>https://www.ibm.com/br-pt/topics/rest-apis</w:t>
         </w:r>
@@ -19372,15 +19399,33 @@
         </w:rPr>
         <w:t xml:space="preserve">. Recuperado em 26 de janeiro de 2025, de </w:t>
       </w:r>
-      <w:hyperlink r:id="rId34" w:tgtFrame="_new" w:history="1">
-        <w:r>
-          <w:rPr>
-            <w:rStyle w:val="Hyperlink"/>
-            <w:color w:val="000000" w:themeColor="text1"/>
-          </w:rPr>
-          <w:t>https://nodejs.org/en</w:t>
-        </w:r>
-      </w:hyperlink>
+      <w:bookmarkStart w:id="97" w:name="_GoBack"/>
+      <w:r>
+        <w:fldChar w:fldCharType="begin"/>
+      </w:r>
+      <w:r>
+        <w:instrText xml:space="preserve"> HYPERLINK "https://nodejs.org/en" \t "_new" </w:instrText>
+      </w:r>
+      <w:r>
+        <w:fldChar w:fldCharType="separate"/>
+      </w:r>
+      <w:r>
+        <w:rPr>
+          <w:rStyle w:val="Hyperlink"/>
+          <w:color w:val="000000" w:themeColor="text1"/>
+          <w:u w:val="none"/>
+        </w:rPr>
+        <w:t>https://nodejs.org/en</w:t>
+      </w:r>
+      <w:r>
+        <w:rPr>
+          <w:rStyle w:val="Hyperlink"/>
+          <w:color w:val="000000" w:themeColor="text1"/>
+          <w:u w:val="none"/>
+        </w:rPr>
+        <w:fldChar w:fldCharType="end"/>
+      </w:r>
+      <w:bookmarkEnd w:id="97"/>
     </w:p>
     <w:p>
       <w:pPr>
@@ -19416,9 +19461,15 @@
         <w:rPr>
           <w:color w:val="auto"/>
         </w:rPr>
-        <w:t xml:space="preserve">. Aplicação Web. Obtido de: </w:t>
-      </w:r>
-      <w:hyperlink r:id="rId35" w:history="1">
+        <w:t xml:space="preserve">. </w:t>
+      </w:r>
+      <w:r>
+        <w:rPr>
+          <w:color w:val="auto"/>
+        </w:rPr>
+        <w:t xml:space="preserve">Aplicação Web. Obtido de: </w:t>
+      </w:r>
+      <w:hyperlink r:id="rId34" w:history="1">
         <w:r>
           <w:rPr>
             <w:rStyle w:val="Hyperlink"/>
@@ -19510,12 +19561,13 @@
         </w:rPr>
         <w:t xml:space="preserve">). React Js. Obitido de: </w:t>
       </w:r>
-      <w:hyperlink r:id="rId36" w:history="1">
+      <w:hyperlink r:id="rId35" w:history="1">
         <w:r>
           <w:rPr>
             <w:rStyle w:val="Hyperlink"/>
             <w:color w:val="auto"/>
             <w:szCs w:val="24"/>
+            <w:u w:val="none"/>
             <w:shd w:val="clear" w:color="auto" w:fill="FFFFFF"/>
           </w:rPr>
           <w:t>https://www.letecode.com/quest-ce-que-react-et-comment-fonctionne-t-il-reellement</w:t>
@@ -19542,7 +19594,7 @@
         </w:rPr>
         <w:t xml:space="preserve">Como Funciona? Obtido de Hostinger Tutoriais: </w:t>
       </w:r>
-      <w:hyperlink r:id="rId37" w:history="1">
+      <w:hyperlink r:id="rId36" w:history="1">
         <w:r>
           <w:rPr>
             <w:rStyle w:val="Hyperlink"/>
@@ -19598,7 +19650,7 @@
         </w:rPr>
         <w:t xml:space="preserve">Wattson, E. (14 de Agosto de 2021). Sistema de gerenciamento de banco de dados. Obtido de Developers Plus: </w:t>
       </w:r>
-      <w:hyperlink r:id="rId38" w:history="1">
+      <w:hyperlink r:id="rId37" w:history="1">
         <w:r>
           <w:rPr>
             <w:rStyle w:val="Hyperlink"/>
@@ -19684,7 +19736,7 @@
       </w:pPr>
     </w:p>
     <w:sectPr>
-      <w:footerReference w:type="default" r:id="rId39"/>
+      <w:footerReference w:type="default" r:id="rId38"/>
       <w:pgSz w:w="11906" w:h="16838"/>
       <w:pgMar w:top="1701" w:right="1134" w:bottom="1134" w:left="1701" w:header="708" w:footer="708" w:gutter="0"/>
       <w:pgNumType w:start="1"/>
@@ -19930,7 +19982,7 @@
             <w:szCs w:val="20"/>
             <w:lang w:val="pt-BR"/>
           </w:rPr>
-          <w:t>3</w:t>
+          <w:t>27</w:t>
         </w:r>
         <w:r>
           <w:rPr>
@@ -24632,7 +24684,7 @@
 </file>
 
 <file path=customXml/itemProps1.xml><?xml version="1.0" encoding="utf-8"?>
-<ds:datastoreItem xmlns:ds="http://schemas.openxmlformats.org/officeDocument/2006/customXml" ds:itemID="{8B107DCD-5C1E-4F88-A570-11035116AAAB}">
+<ds:datastoreItem xmlns:ds="http://schemas.openxmlformats.org/officeDocument/2006/customXml" ds:itemID="{55DC317C-1F25-47F7-96B8-CE39A3C2A87E}">
   <ds:schemaRefs>
     <ds:schemaRef ds:uri="http://schemas.openxmlformats.org/officeDocument/2006/bibliography"/>
   </ds:schemaRefs>

</xml_diff>